<commit_message>
modified:   .gitignore 	modified:   case_gen_GUI.py 	modified:   skeleton.docx
</commit_message>
<xml_diff>
--- a/skeleton.docx
+++ b/skeleton.docx
@@ -31,7 +31,7 @@
                 <w:noProof/>
               </w:rPr>
               <w:drawing>
-                <wp:inline distT="0" distB="0" distL="0" distR="0" wp14:anchorId="79E10AB8" wp14:editId="5DECDAD7">
+                <wp:inline distT="0" distB="0" distL="0" distR="0" wp14:anchorId="79E10AB8" wp14:editId="0E25F7B1">
                   <wp:extent cx="1453265" cy="1566862"/>
                   <wp:effectExtent l="0" t="0" r="0" b="0"/>
                   <wp:docPr id="1621947999" name="Picture 1"/>
@@ -95,7 +95,6 @@
                 <w:szCs w:val="48"/>
               </w:rPr>
             </w:pPr>
-            <w:proofErr w:type="gramStart"/>
             <w:r>
               <w:rPr>
                 <w:b/>
@@ -103,17 +102,7 @@
                 <w:sz w:val="48"/>
                 <w:szCs w:val="48"/>
               </w:rPr>
-              <w:t>{{ agency</w:t>
-            </w:r>
-            <w:proofErr w:type="gramEnd"/>
-            <w:r>
-              <w:rPr>
-                <w:b/>
-                <w:bCs/>
-                <w:sz w:val="48"/>
-                <w:szCs w:val="48"/>
-              </w:rPr>
-              <w:t xml:space="preserve"> }}</w:t>
+              <w:t>{{ agency }}</w:t>
             </w:r>
           </w:p>
           <w:p>
@@ -181,24 +170,8 @@
                   <w:tcW w:w="4380" w:type="dxa"/>
                 </w:tcPr>
                 <w:p>
-                  <w:proofErr w:type="gramStart"/>
                   <w:r>
-                    <w:t xml:space="preserve">{{ </w:t>
-                  </w:r>
-                  <w:proofErr w:type="spellStart"/>
-                  <w:r>
-                    <w:t>case</w:t>
-                  </w:r>
-                  <w:proofErr w:type="gramEnd"/>
-                  <w:r>
-                    <w:t>_num</w:t>
-                  </w:r>
-                  <w:r>
-                    <w:t>ber_only</w:t>
-                  </w:r>
-                  <w:proofErr w:type="spellEnd"/>
-                  <w:r>
-                    <w:t xml:space="preserve"> }}</w:t>
+                    <w:t>{{ case_num }}</w:t>
                   </w:r>
                 </w:p>
               </w:tc>
@@ -229,13 +202,8 @@
                   <w:tcW w:w="4380" w:type="dxa"/>
                 </w:tcPr>
                 <w:p>
-                  <w:proofErr w:type="gramStart"/>
                   <w:r>
-                    <w:t>{{ name</w:t>
-                  </w:r>
-                  <w:proofErr w:type="gramEnd"/>
-                  <w:r>
-                    <w:t xml:space="preserve"> }}</w:t>
+                    <w:t>{{ name }}</w:t>
                   </w:r>
                 </w:p>
               </w:tc>
@@ -266,13 +234,8 @@
                   <w:tcW w:w="4380" w:type="dxa"/>
                 </w:tcPr>
                 <w:p>
-                  <w:proofErr w:type="gramStart"/>
                   <w:r>
-                    <w:t>{{ unit</w:t>
-                  </w:r>
-                  <w:proofErr w:type="gramEnd"/>
-                  <w:r>
-                    <w:t xml:space="preserve"> }}</w:t>
+                    <w:t>{{ unit }}</w:t>
                   </w:r>
                 </w:p>
               </w:tc>
@@ -303,21 +266,8 @@
                   <w:tcW w:w="4380" w:type="dxa"/>
                 </w:tcPr>
                 <w:p>
-                  <w:proofErr w:type="gramStart"/>
                   <w:r>
-                    <w:t xml:space="preserve">{{ </w:t>
-                  </w:r>
-                  <w:proofErr w:type="spellStart"/>
-                  <w:r>
-                    <w:t>start</w:t>
-                  </w:r>
-                  <w:proofErr w:type="gramEnd"/>
-                  <w:r>
-                    <w:t>_date</w:t>
-                  </w:r>
-                  <w:proofErr w:type="spellEnd"/>
-                  <w:r>
-                    <w:t xml:space="preserve"> }}</w:t>
+                    <w:t>{{ start_date }}</w:t>
                   </w:r>
                 </w:p>
               </w:tc>
@@ -643,15 +593,7 @@
           </w:tcPr>
           <w:p>
             <w:r>
-              <w:t xml:space="preserve">Cellebrite </w:t>
-            </w:r>
-            <w:proofErr w:type="spellStart"/>
-            <w:r>
-              <w:t>Inseyets</w:t>
-            </w:r>
-            <w:proofErr w:type="spellEnd"/>
-            <w:r>
-              <w:t xml:space="preserve"> UFED</w:t>
+              <w:t>Cellebrite Inseyets UFED</w:t>
             </w:r>
           </w:p>
         </w:tc>
@@ -674,15 +616,7 @@
           </w:tcPr>
           <w:p>
             <w:r>
-              <w:t xml:space="preserve">Cellebrite </w:t>
-            </w:r>
-            <w:proofErr w:type="spellStart"/>
-            <w:r>
-              <w:t>Inseyets</w:t>
-            </w:r>
-            <w:proofErr w:type="spellEnd"/>
-            <w:r>
-              <w:t xml:space="preserve"> Physical Analyzer</w:t>
+              <w:t>Cellebrite Inseyets Physical Analyzer</w:t>
             </w:r>
           </w:p>
         </w:tc>
@@ -708,13 +642,8 @@
           </w:tcPr>
           <w:p>
             <w:r>
-              <w:t xml:space="preserve">Magnet </w:t>
-            </w:r>
-            <w:proofErr w:type="spellStart"/>
-            <w:r>
-              <w:t>Graykey</w:t>
-            </w:r>
-            <w:proofErr w:type="spellEnd"/>
+              <w:t>Magnet Graykey</w:t>
+            </w:r>
           </w:p>
         </w:tc>
         <w:tc>
@@ -761,13 +690,8 @@
             <w:tcW w:w="4675" w:type="dxa"/>
           </w:tcPr>
           <w:p>
-            <w:proofErr w:type="spellStart"/>
-            <w:r>
-              <w:t>XWays</w:t>
-            </w:r>
-            <w:proofErr w:type="spellEnd"/>
-            <w:r>
-              <w:t xml:space="preserve"> Forensics</w:t>
+            <w:r>
+              <w:t>XWays Forensics</w:t>
             </w:r>
           </w:p>
         </w:tc>
@@ -789,13 +713,8 @@
             <w:tcW w:w="4675" w:type="dxa"/>
           </w:tcPr>
           <w:p>
-            <w:proofErr w:type="spellStart"/>
-            <w:r>
-              <w:t>Sumuri</w:t>
-            </w:r>
-            <w:proofErr w:type="spellEnd"/>
-            <w:r>
-              <w:t xml:space="preserve"> Recon LAB/ITR</w:t>
+            <w:r>
+              <w:t>Sumuri Recon LAB/ITR</w:t>
             </w:r>
           </w:p>
         </w:tc>
@@ -892,11 +811,9 @@
             <w:tcW w:w="4675" w:type="dxa"/>
           </w:tcPr>
           <w:p>
-            <w:proofErr w:type="spellStart"/>
             <w:r>
               <w:t>iLEAPP</w:t>
             </w:r>
-            <w:proofErr w:type="spellEnd"/>
           </w:p>
         </w:tc>
         <w:tc>
@@ -920,13 +837,8 @@
             <w:tcW w:w="4675" w:type="dxa"/>
           </w:tcPr>
           <w:p>
-            <w:proofErr w:type="spellStart"/>
-            <w:r>
-              <w:t>aLEAPP</w:t>
-            </w:r>
-            <w:proofErr w:type="spellEnd"/>
-            <w:r>
-              <w:t xml:space="preserve"> </w:t>
+            <w:r>
+              <w:t xml:space="preserve">aLEAPP </w:t>
             </w:r>
           </w:p>
         </w:tc>
@@ -1013,27 +925,18 @@
           </w:tcPr>
           <w:p>
             <w:r>
-              <w:t xml:space="preserve">{%tr for item in </w:t>
-            </w:r>
-            <w:proofErr w:type="spellStart"/>
-            <w:r>
-              <w:t>item_list</w:t>
-            </w:r>
-            <w:proofErr w:type="spellEnd"/>
-            <w:r>
-              <w:t xml:space="preserve"> %}</w:t>
-            </w:r>
-          </w:p>
-        </w:tc>
-      </w:tr>
-      <w:tr>
-        <w:tc>
-          <w:tcPr>
-            <w:cnfStyle w:val="001000000000" w:firstRow="0" w:lastRow="0" w:firstColumn="1" w:lastColumn="0" w:oddVBand="0" w:evenVBand="0" w:oddHBand="0" w:evenHBand="0" w:firstRowFirstColumn="0" w:firstRowLastColumn="0" w:lastRowFirstColumn="0" w:lastRowLastColumn="0"/>
-            <w:tcW w:w="4675" w:type="dxa"/>
-          </w:tcPr>
-          <w:p>
-            <w:proofErr w:type="gramStart"/>
+              <w:t>{%tr for item in item_list %}</w:t>
+            </w:r>
+          </w:p>
+        </w:tc>
+      </w:tr>
+      <w:tr>
+        <w:tc>
+          <w:tcPr>
+            <w:cnfStyle w:val="001000000000" w:firstRow="0" w:lastRow="0" w:firstColumn="1" w:lastColumn="0" w:oddVBand="0" w:evenVBand="0" w:oddHBand="0" w:evenHBand="0" w:firstRowFirstColumn="0" w:firstRowLastColumn="0" w:lastRowFirstColumn="0" w:lastRowLastColumn="0"/>
+            <w:tcW w:w="4675" w:type="dxa"/>
+          </w:tcPr>
+          <w:p>
             <w:r>
               <w:t>{</w:t>
             </w:r>
@@ -1041,11 +944,7 @@
               <w:t>{</w:t>
             </w:r>
             <w:r>
-              <w:t xml:space="preserve"> item</w:t>
-            </w:r>
-            <w:proofErr w:type="gramEnd"/>
-            <w:r>
-              <w:t xml:space="preserve"> </w:t>
+              <w:t xml:space="preserve"> item </w:t>
             </w:r>
             <w:r>
               <w:t>}</w:t>
@@ -1078,15 +977,7 @@
           </w:tcPr>
           <w:p>
             <w:r>
-              <w:t xml:space="preserve">{%tr </w:t>
-            </w:r>
-            <w:proofErr w:type="spellStart"/>
-            <w:r>
-              <w:t>endfor</w:t>
-            </w:r>
-            <w:proofErr w:type="spellEnd"/>
-            <w:r>
-              <w:t xml:space="preserve"> %}</w:t>
+              <w:t>{%tr endfor %}</w:t>
             </w:r>
           </w:p>
         </w:tc>
@@ -1270,16 +1161,11 @@
     <w:p/>
     <w:p>
       <w:r>
-        <w:t xml:space="preserve">{% for item in </w:t>
-      </w:r>
-      <w:proofErr w:type="spellStart"/>
-      <w:r>
-        <w:t>item</w:t>
+        <w:t>{% for item in item</w:t>
       </w:r>
       <w:r>
         <w:t>_list</w:t>
       </w:r>
-      <w:proofErr w:type="spellEnd"/>
       <w:r>
         <w:t xml:space="preserve"> %}</w:t>
       </w:r>
@@ -1320,7 +1206,6 @@
               <w:lastRenderedPageBreak/>
               <w:t xml:space="preserve">Item </w:t>
             </w:r>
-            <w:proofErr w:type="gramStart"/>
             <w:r>
               <w:rPr>
                 <w:sz w:val="28"/>
@@ -1335,7 +1220,6 @@
               </w:rPr>
               <w:t>item</w:t>
             </w:r>
-            <w:proofErr w:type="gramEnd"/>
             <w:r>
               <w:rPr>
                 <w:sz w:val="28"/>
@@ -1371,15 +1255,10 @@
           </w:tcPr>
           <w:p>
             <w:r>
-              <w:t xml:space="preserve">Identification and Acquisition for item </w:t>
-            </w:r>
-            <w:proofErr w:type="gramStart"/>
-            <w:r>
-              <w:t>{{ item</w:t>
-            </w:r>
-            <w:proofErr w:type="gramEnd"/>
-            <w:r>
-              <w:t xml:space="preserve"> }}</w:t>
+              <w:t>Device Information</w:t>
+            </w:r>
+            <w:r>
+              <w:t xml:space="preserve"> for item {{ item }}</w:t>
             </w:r>
             <w:r>
               <w:t>:</w:t>
@@ -1407,13 +1286,8 @@
           </w:tcPr>
           <w:p>
             <w:r>
-              <w:t xml:space="preserve">Acquisition hash for item </w:t>
-            </w:r>
-            <w:proofErr w:type="gramStart"/>
-            <w:r>
-              <w:t>{{ item</w:t>
-            </w:r>
-            <w:proofErr w:type="gramEnd"/>
+              <w:t>Acquisition hash for item {{ item</w:t>
+            </w:r>
             <w:r>
               <w:t xml:space="preserve"> </w:t>
             </w:r>
@@ -1446,15 +1320,7 @@
           </w:tcPr>
           <w:p>
             <w:r>
-              <w:t xml:space="preserve">Post-Examination hash for item </w:t>
-            </w:r>
-            <w:proofErr w:type="gramStart"/>
-            <w:r>
-              <w:t>{{ item</w:t>
-            </w:r>
-            <w:proofErr w:type="gramEnd"/>
-            <w:r>
-              <w:t xml:space="preserve"> }}</w:t>
+              <w:t>Post-Examination hash for item {{ item }}</w:t>
             </w:r>
             <w:r>
               <w:t>:</w:t>
@@ -1482,13 +1348,33 @@
           </w:tcPr>
           <w:p>
             <w:r>
-              <w:t xml:space="preserve">Examination Details for item </w:t>
-            </w:r>
-            <w:proofErr w:type="gramStart"/>
-            <w:r>
-              <w:t>{{ item</w:t>
-            </w:r>
-            <w:proofErr w:type="gramEnd"/>
+              <w:t>Identification and Acquisition for item {{ item }}:</w:t>
+            </w:r>
+          </w:p>
+        </w:tc>
+      </w:tr>
+      <w:tr>
+        <w:tc>
+          <w:tcPr>
+            <w:cnfStyle w:val="001000000000" w:firstRow="0" w:lastRow="0" w:firstColumn="1" w:lastColumn="0" w:oddVBand="0" w:evenVBand="0" w:oddHBand="0" w:evenHBand="0" w:firstRowFirstColumn="0" w:firstRowLastColumn="0" w:lastRowFirstColumn="0" w:lastRowLastColumn="0"/>
+            <w:tcW w:w="9350" w:type="dxa"/>
+          </w:tcPr>
+          <w:p/>
+        </w:tc>
+      </w:tr>
+      <w:tr>
+        <w:trPr>
+          <w:cnfStyle w:val="000000100000" w:firstRow="0" w:lastRow="0" w:firstColumn="0" w:lastColumn="0" w:oddVBand="0" w:evenVBand="0" w:oddHBand="1" w:evenHBand="0" w:firstRowFirstColumn="0" w:firstRowLastColumn="0" w:lastRowFirstColumn="0" w:lastRowLastColumn="0"/>
+        </w:trPr>
+        <w:tc>
+          <w:tcPr>
+            <w:cnfStyle w:val="001000000000" w:firstRow="0" w:lastRow="0" w:firstColumn="1" w:lastColumn="0" w:oddVBand="0" w:evenVBand="0" w:oddHBand="0" w:evenHBand="0" w:firstRowFirstColumn="0" w:firstRowLastColumn="0" w:lastRowFirstColumn="0" w:lastRowLastColumn="0"/>
+            <w:tcW w:w="9350" w:type="dxa"/>
+          </w:tcPr>
+          <w:p>
+            <w:r>
+              <w:t>Examination Details for item {{ item</w:t>
+            </w:r>
             <w:r>
               <w:t xml:space="preserve"> </w:t>
             </w:r>
@@ -1515,15 +1401,7 @@
     <w:p/>
     <w:p>
       <w:r>
-        <w:t xml:space="preserve">{% </w:t>
-      </w:r>
-      <w:proofErr w:type="spellStart"/>
-      <w:r>
-        <w:t>endfor</w:t>
-      </w:r>
-      <w:proofErr w:type="spellEnd"/>
-      <w:r>
-        <w:t xml:space="preserve"> %}</w:t>
+        <w:t>{% endfor %}</w:t>
       </w:r>
     </w:p>
     <w:p>
@@ -1590,39 +1468,24 @@
       <w:pPr>
         <w:spacing w:after="0" w:line="240" w:lineRule="auto"/>
       </w:pPr>
-      <w:proofErr w:type="gramStart"/>
       <w:r>
-        <w:t>{{ name</w:t>
-      </w:r>
-      <w:proofErr w:type="gramEnd"/>
-      <w:r>
-        <w:t xml:space="preserve"> }}</w:t>
+        <w:t>{{ name }}</w:t>
       </w:r>
     </w:p>
     <w:p>
       <w:pPr>
         <w:spacing w:after="0" w:line="240" w:lineRule="auto"/>
       </w:pPr>
-      <w:proofErr w:type="gramStart"/>
       <w:r>
-        <w:t>{{ unit</w:t>
-      </w:r>
-      <w:proofErr w:type="gramEnd"/>
-      <w:r>
-        <w:t xml:space="preserve"> }}</w:t>
+        <w:t>{{ unit }}</w:t>
       </w:r>
     </w:p>
     <w:p>
       <w:pPr>
         <w:spacing w:after="0" w:line="240" w:lineRule="auto"/>
       </w:pPr>
-      <w:proofErr w:type="gramStart"/>
       <w:r>
-        <w:t>{{ agency</w:t>
-      </w:r>
-      <w:proofErr w:type="gramEnd"/>
-      <w:r>
-        <w:t xml:space="preserve"> }}</w:t>
+        <w:t>{{ agency }}</w:t>
       </w:r>
     </w:p>
     <w:sectPr>

</xml_diff>